<commit_message>
add the damn missed Я in the training document
</commit_message>
<xml_diff>
--- a/Classifier/data/task_1/raw/rus/training.docx
+++ b/Classifier/data/task_1/raw/rus/training.docx
@@ -1042,6 +1042,23 @@
         </w:rPr>
         <w:t>Ю</w:t>
       </w:r>
+      <w:r>
+        <w:rPr>
+          <w:sz w:val="32"/>
+          <w:szCs w:val="32"/>
+        </w:rPr>
+        <w:t xml:space="preserve">  </w:t>
+      </w:r>
+      <w:r>
+        <w:rPr>
+          <w:sz w:val="32"/>
+          <w:szCs w:val="32"/>
+          <w:lang w:val="ru-RU"/>
+        </w:rPr>
+        <w:t>Я</w:t>
+      </w:r>
+      <w:bookmarkStart w:id="0" w:name="_GoBack"/>
+      <w:bookmarkEnd w:id="0"/>
     </w:p>
     <w:p>
       <w:pPr>
@@ -16772,8 +16789,6 @@
           <w:szCs w:val="32"/>
         </w:rPr>
       </w:pPr>
-      <w:bookmarkStart w:id="0" w:name="_GoBack"/>
-      <w:bookmarkEnd w:id="0"/>
     </w:p>
     <w:p>
       <w:pPr>

</xml_diff>